<commit_message>
Added Maze Generation Algorithm
</commit_message>
<xml_diff>
--- a/Trabajo Final.docx
+++ b/Trabajo Final.docx
@@ -282,11 +282,6 @@
       <w:pPr>
         <w:ind w:firstLine="708"/>
         <w:jc w:val="both"/>
-        <w:rPr>
-          <w:rStyle w:val="SubtleReference"/>
-          <w:smallCaps w:val="0"/>
-          <w:color w:val="auto"/>
-        </w:rPr>
       </w:pPr>
       <w:r>
         <w:rPr>
@@ -369,24 +364,49 @@
         <w:t xml:space="preserve"> et al.</w:t>
       </w:r>
       <w:r>
-        <w:t xml:space="preserve"> propone modificaciones a la función heurística y compara la calidad de las soluciones encontradas para laberintos “perfectos”, es decir, sin bucles ni regiones inaccesibles. </w:t>
+        <w:t xml:space="preserve"> propone modificaciones a la función heurística y compara la calidad de las soluciones encontradas para laberintos “perfectos”, es decir, sin b</w:t>
+      </w:r>
+      <w:r>
+        <w:t>ucles ni regiones inaccesibles.</w:t>
+      </w:r>
+    </w:p>
+    <w:p>
+      <w:pPr>
+        <w:ind w:firstLine="708"/>
+        <w:jc w:val="both"/>
+        <w:rPr>
+          <w:lang w:val="es-ES"/>
+        </w:rPr>
+      </w:pPr>
+      <w:r>
+        <w:t>En cuanto a la generación automática de laberintos</w:t>
+      </w:r>
+      <w:r>
+        <w:t xml:space="preserve">, </w:t>
+      </w:r>
+      <w:r>
+        <w:t xml:space="preserve">el artículo de </w:t>
+      </w:r>
+      <w:r>
+        <w:rPr>
+          <w:rStyle w:val="IntenseReference"/>
+        </w:rPr>
+        <w:t xml:space="preserve">Peter </w:t>
       </w:r>
       <w:proofErr w:type="spellStart"/>
       <w:r>
         <w:rPr>
           <w:rStyle w:val="IntenseReference"/>
-        </w:rPr>
-        <w:t>Lei</w:t>
+          <w:lang w:val="es-ES"/>
+        </w:rPr>
+        <w:t>Gabrovšek</w:t>
       </w:r>
       <w:proofErr w:type="spellEnd"/>
       <w:r>
         <w:rPr>
-          <w:rStyle w:val="IntenseReference"/>
-        </w:rPr>
-        <w:t xml:space="preserve"> Zhang et al.</w:t>
-      </w:r>
-      <w:r>
-        <w:t xml:space="preserve"> proponen en su estudio un algoritmo A* mejorado que, en este mismo contexto, logra mejores resultados en cuanto a longitud del camino y suavidad del mismo.</w:t>
+          <w:lang w:val="es-ES"/>
+        </w:rPr>
+        <w:t xml:space="preserve"> analiza comparativamente seis métodos de generación de laberintos. El autor propone inspeccionar el número de caminos sin salida, así como también, el número de casillas visitadas por diferentes agentes cómo método de caracterización de la dificultad del laberinto obtenido.</w:t>
       </w:r>
     </w:p>
     <w:p>
@@ -450,8 +470,6 @@
           <w:lang w:val="es-ES"/>
         </w:rPr>
       </w:pPr>
-      <w:bookmarkStart w:id="0" w:name="_GoBack"/>
-      <w:bookmarkEnd w:id="0"/>
     </w:p>
     <w:p>
       <w:pPr>
@@ -473,6 +491,330 @@
     </w:p>
     <w:p>
       <w:pPr>
+        <w:ind w:firstLine="708"/>
+        <w:jc w:val="both"/>
+        <w:rPr>
+          <w:lang w:val="es-ES"/>
+        </w:rPr>
+      </w:pPr>
+      <w:r>
+        <w:rPr>
+          <w:lang w:val="es-ES"/>
+        </w:rPr>
+        <w:t xml:space="preserve">Los algoritmos de generación de laberintos </w:t>
+      </w:r>
+      <w:r>
+        <w:rPr>
+          <w:lang w:val="es-ES"/>
+        </w:rPr>
+        <w:t xml:space="preserve">inspeccionados </w:t>
+      </w:r>
+      <w:r>
+        <w:rPr>
+          <w:lang w:val="es-ES"/>
+        </w:rPr>
+        <w:t>comienzan con una grilla rectangular</w:t>
+      </w:r>
+      <w:r>
+        <w:rPr>
+          <w:lang w:val="es-ES"/>
+        </w:rPr>
+        <w:t xml:space="preserve"> que representa al propio laberinto. </w:t>
+      </w:r>
+      <w:r>
+        <w:rPr>
+          <w:lang w:val="es-ES"/>
+        </w:rPr>
+        <w:t>Generalmente</w:t>
+      </w:r>
+      <w:r>
+        <w:rPr>
+          <w:lang w:val="es-ES"/>
+        </w:rPr>
+        <w:t>, todas las casillas son consideradas como paredes</w:t>
+      </w:r>
+      <w:r>
+        <w:rPr>
+          <w:lang w:val="es-ES"/>
+        </w:rPr>
+        <w:t xml:space="preserve"> </w:t>
+      </w:r>
+      <w:r>
+        <w:rPr>
+          <w:lang w:val="es-ES"/>
+        </w:rPr>
+        <w:t>y los algoritmos convierten paredes específicas en casillas transitables para formar el laberinto</w:t>
+      </w:r>
+      <w:r>
+        <w:rPr>
+          <w:lang w:val="es-ES"/>
+        </w:rPr>
+        <w:t xml:space="preserve"> [1]</w:t>
+      </w:r>
+      <w:r>
+        <w:rPr>
+          <w:lang w:val="es-ES"/>
+        </w:rPr>
+        <w:t>.</w:t>
+      </w:r>
+      <w:r>
+        <w:rPr>
+          <w:lang w:val="es-ES"/>
+        </w:rPr>
+        <w:t xml:space="preserve"> Otros algoritmos trabajan a la inversa, es decir, consideran inicialmente todas las casillas </w:t>
+      </w:r>
+      <w:r>
+        <w:rPr>
+          <w:lang w:val="es-ES"/>
+        </w:rPr>
+        <w:lastRenderedPageBreak/>
+        <w:t>como transitables y luego van añadiendo paredes progresivamente. Algunos algoritmos incluso son capaces de trabajar de las dos formas.</w:t>
+      </w:r>
+      <w:r>
+        <w:rPr>
+          <w:lang w:val="es-ES"/>
+        </w:rPr>
+        <w:t xml:space="preserve"> En general, los laberintos pueden tener bucles, pero en este caso nos concentraremos en aquellos laberintos simples.</w:t>
+      </w:r>
+    </w:p>
+    <w:p>
+      <w:pPr>
+        <w:ind w:firstLine="708"/>
+        <w:jc w:val="both"/>
+        <w:rPr>
+          <w:lang w:val="es-ES"/>
+        </w:rPr>
+      </w:pPr>
+      <w:r>
+        <w:rPr>
+          <w:lang w:val="es-ES"/>
+        </w:rPr>
+        <w:t xml:space="preserve">En nuestro caso, consideraremos al laberinto como una </w:t>
+      </w:r>
+      <w:r>
+        <w:rPr>
+          <w:i/>
+          <w:lang w:val="es-ES"/>
+        </w:rPr>
+        <w:t>grilla</w:t>
+      </w:r>
+      <w:r>
+        <w:rPr>
+          <w:lang w:val="es-ES"/>
+        </w:rPr>
+        <w:t xml:space="preserve"> compuesta por </w:t>
+      </w:r>
+      <w:r>
+        <w:rPr>
+          <w:i/>
+          <w:lang w:val="es-ES"/>
+        </w:rPr>
+        <w:t>casillas</w:t>
+      </w:r>
+      <w:r>
+        <w:rPr>
+          <w:lang w:val="es-ES"/>
+        </w:rPr>
+        <w:t xml:space="preserve"> Las casillas están conectadas entre sí por medio de </w:t>
+      </w:r>
+      <w:r>
+        <w:rPr>
+          <w:i/>
+          <w:lang w:val="es-ES"/>
+        </w:rPr>
+        <w:t>vías</w:t>
+      </w:r>
+      <w:r>
+        <w:rPr>
+          <w:lang w:val="es-ES"/>
+        </w:rPr>
+        <w:t xml:space="preserve">. El laberinto puede ser representado matemáticamente por medio de un </w:t>
+      </w:r>
+      <w:r>
+        <w:rPr>
+          <w:i/>
+          <w:lang w:val="es-ES"/>
+        </w:rPr>
+        <w:t>grafo</w:t>
+      </w:r>
+      <w:r>
+        <w:rPr>
+          <w:lang w:val="es-ES"/>
+        </w:rPr>
+        <w:t>. Esta representación es intuitiva y permite escalar los algoritmos de generación a laberintos de mayor tamaño [2].</w:t>
+      </w:r>
+    </w:p>
+    <w:p>
+      <w:pPr>
+        <w:ind w:firstLine="708"/>
+        <w:jc w:val="both"/>
+        <w:rPr>
+          <w:lang w:val="es-ES"/>
+        </w:rPr>
+      </w:pPr>
+      <w:r>
+        <w:rPr>
+          <w:lang w:val="es-ES"/>
+        </w:rPr>
+        <w:t xml:space="preserve">Se define </w:t>
+      </w:r>
+      <w:r>
+        <w:rPr>
+          <w:b/>
+          <w:lang w:val="es-ES"/>
+        </w:rPr>
+        <w:t>laberinto ideal</w:t>
+      </w:r>
+      <w:r>
+        <w:rPr>
+          <w:lang w:val="es-ES"/>
+        </w:rPr>
+        <w:t xml:space="preserve"> a aquel que respeta las siguientes restricciones:</w:t>
+      </w:r>
+    </w:p>
+    <w:p>
+      <w:pPr>
+        <w:pStyle w:val="ListParagraph"/>
+        <w:numPr>
+          <w:ilvl w:val="0"/>
+          <w:numId w:val="8"/>
+        </w:numPr>
+        <w:jc w:val="both"/>
+        <w:rPr>
+          <w:lang w:val="es-ES"/>
+        </w:rPr>
+      </w:pPr>
+      <w:r>
+        <w:rPr>
+          <w:lang w:val="es-ES"/>
+        </w:rPr>
+        <w:t>El laberinto no posee bucles.</w:t>
+      </w:r>
+    </w:p>
+    <w:p>
+      <w:pPr>
+        <w:pStyle w:val="ListParagraph"/>
+        <w:numPr>
+          <w:ilvl w:val="0"/>
+          <w:numId w:val="8"/>
+        </w:numPr>
+        <w:jc w:val="both"/>
+        <w:rPr>
+          <w:lang w:val="es-ES"/>
+        </w:rPr>
+      </w:pPr>
+      <w:r>
+        <w:rPr>
+          <w:lang w:val="es-ES"/>
+        </w:rPr>
+        <w:t>El laberinto no posee zonas inaccesibles.</w:t>
+      </w:r>
+    </w:p>
+    <w:p>
+      <w:pPr>
+        <w:pStyle w:val="ListParagraph"/>
+        <w:numPr>
+          <w:ilvl w:val="0"/>
+          <w:numId w:val="8"/>
+        </w:numPr>
+        <w:jc w:val="both"/>
+        <w:rPr>
+          <w:lang w:val="es-ES"/>
+        </w:rPr>
+      </w:pPr>
+      <w:r>
+        <w:rPr>
+          <w:lang w:val="es-ES"/>
+        </w:rPr>
+        <w:t>El costo de moverse entre casillas adyacentes es siempre igual a 1.</w:t>
+      </w:r>
+    </w:p>
+    <w:p>
+      <w:pPr>
+        <w:pStyle w:val="Heading3"/>
+        <w:numPr>
+          <w:ilvl w:val="1"/>
+          <w:numId w:val="7"/>
+        </w:numPr>
+        <w:rPr>
+          <w:lang w:val="es-ES"/>
+        </w:rPr>
+      </w:pPr>
+      <w:proofErr w:type="spellStart"/>
+      <w:r>
+        <w:rPr>
+          <w:lang w:val="es-ES"/>
+        </w:rPr>
+        <w:t>Randomized</w:t>
+      </w:r>
+      <w:proofErr w:type="spellEnd"/>
+      <w:r>
+        <w:rPr>
+          <w:lang w:val="es-ES"/>
+        </w:rPr>
+        <w:t xml:space="preserve"> </w:t>
+      </w:r>
+      <w:proofErr w:type="spellStart"/>
+      <w:r>
+        <w:rPr>
+          <w:lang w:val="es-ES"/>
+        </w:rPr>
+        <w:t>Prim’s</w:t>
+      </w:r>
+      <w:proofErr w:type="spellEnd"/>
+      <w:r>
+        <w:rPr>
+          <w:lang w:val="es-ES"/>
+        </w:rPr>
+        <w:t xml:space="preserve"> </w:t>
+      </w:r>
+      <w:proofErr w:type="spellStart"/>
+      <w:r>
+        <w:rPr>
+          <w:lang w:val="es-ES"/>
+        </w:rPr>
+        <w:t>Algorithm</w:t>
+      </w:r>
+      <w:proofErr w:type="spellEnd"/>
+    </w:p>
+    <w:p>
+      <w:pPr>
+        <w:ind w:firstLine="708"/>
+        <w:jc w:val="both"/>
+        <w:rPr>
+          <w:lang w:val="es-ES"/>
+        </w:rPr>
+      </w:pPr>
+      <w:r>
+        <w:rPr>
+          <w:lang w:val="es-ES"/>
+        </w:rPr>
+        <w:t>Este algoritmo puede trabajar añadiendo paredes o casillas transitables a la estructura inicial.</w:t>
+      </w:r>
+      <w:bookmarkStart w:id="0" w:name="_GoBack"/>
+      <w:bookmarkEnd w:id="0"/>
+    </w:p>
+    <w:p>
+      <w:pPr>
+        <w:ind w:firstLine="708"/>
+        <w:jc w:val="both"/>
+        <w:rPr>
+          <w:rStyle w:val="SubtleReference"/>
+          <w:smallCaps w:val="0"/>
+          <w:color w:val="auto"/>
+          <w:lang w:val="es-ES"/>
+        </w:rPr>
+      </w:pPr>
+    </w:p>
+    <w:p>
+      <w:pPr>
+        <w:rPr>
+          <w:lang w:val="es-ES"/>
+        </w:rPr>
+      </w:pPr>
+    </w:p>
+    <w:p>
+      <w:pPr>
         <w:pStyle w:val="Heading1"/>
         <w:numPr>
           <w:ilvl w:val="0"/>
@@ -511,7 +853,6 @@
         <w:rPr>
           <w:lang w:val="es-ES"/>
         </w:rPr>
-        <w:lastRenderedPageBreak/>
         <w:t>Ejemplo de aplicación</w:t>
       </w:r>
     </w:p>
@@ -567,6 +908,33 @@
           <w:lang w:val="es-ES"/>
         </w:rPr>
         <w:t>Referencias bibliográficas</w:t>
+      </w:r>
+    </w:p>
+    <w:p>
+      <w:pPr>
+        <w:rPr>
+          <w:lang w:val="en-US"/>
+        </w:rPr>
+      </w:pPr>
+      <w:r>
+        <w:rPr>
+          <w:lang w:val="en-US"/>
+        </w:rPr>
+        <w:t>[1]</w:t>
+      </w:r>
+      <w:proofErr w:type="spellStart"/>
+      <w:r>
+        <w:rPr>
+          <w:lang w:val="en-US"/>
+        </w:rPr>
+        <w:t>Gabrovšek</w:t>
+      </w:r>
+      <w:proofErr w:type="spellEnd"/>
+      <w:r>
+        <w:rPr>
+          <w:lang w:val="en-US"/>
+        </w:rPr>
+        <w:t>, P. (2019). Analysis of maze generating algorithms. IPSI Transactions on Internet Research, 15(1), 23-30.</w:t>
       </w:r>
     </w:p>
     <w:sectPr>
@@ -1058,6 +1426,92 @@
     </w:lvl>
   </w:abstractNum>
   <w:abstractNum w:abstractNumId="5" w15:restartNumberingAfterBreak="0">
+    <w:nsid w:val="71034DA5"/>
+    <w:multiLevelType w:val="hybridMultilevel"/>
+    <w:tmpl w:val="F348B136"/>
+    <w:lvl w:ilvl="0" w:tplc="0C0A000F">
+      <w:start w:val="1"/>
+      <w:numFmt w:val="decimal"/>
+      <w:lvlText w:val="%1."/>
+      <w:lvlJc w:val="left"/>
+      <w:pPr>
+        <w:ind w:left="1428" w:hanging="360"/>
+      </w:pPr>
+    </w:lvl>
+    <w:lvl w:ilvl="1" w:tplc="0C0A0019" w:tentative="1">
+      <w:start w:val="1"/>
+      <w:numFmt w:val="lowerLetter"/>
+      <w:lvlText w:val="%2."/>
+      <w:lvlJc w:val="left"/>
+      <w:pPr>
+        <w:ind w:left="2148" w:hanging="360"/>
+      </w:pPr>
+    </w:lvl>
+    <w:lvl w:ilvl="2" w:tplc="0C0A001B" w:tentative="1">
+      <w:start w:val="1"/>
+      <w:numFmt w:val="lowerRoman"/>
+      <w:lvlText w:val="%3."/>
+      <w:lvlJc w:val="right"/>
+      <w:pPr>
+        <w:ind w:left="2868" w:hanging="180"/>
+      </w:pPr>
+    </w:lvl>
+    <w:lvl w:ilvl="3" w:tplc="0C0A000F" w:tentative="1">
+      <w:start w:val="1"/>
+      <w:numFmt w:val="decimal"/>
+      <w:lvlText w:val="%4."/>
+      <w:lvlJc w:val="left"/>
+      <w:pPr>
+        <w:ind w:left="3588" w:hanging="360"/>
+      </w:pPr>
+    </w:lvl>
+    <w:lvl w:ilvl="4" w:tplc="0C0A0019" w:tentative="1">
+      <w:start w:val="1"/>
+      <w:numFmt w:val="lowerLetter"/>
+      <w:lvlText w:val="%5."/>
+      <w:lvlJc w:val="left"/>
+      <w:pPr>
+        <w:ind w:left="4308" w:hanging="360"/>
+      </w:pPr>
+    </w:lvl>
+    <w:lvl w:ilvl="5" w:tplc="0C0A001B" w:tentative="1">
+      <w:start w:val="1"/>
+      <w:numFmt w:val="lowerRoman"/>
+      <w:lvlText w:val="%6."/>
+      <w:lvlJc w:val="right"/>
+      <w:pPr>
+        <w:ind w:left="5028" w:hanging="180"/>
+      </w:pPr>
+    </w:lvl>
+    <w:lvl w:ilvl="6" w:tplc="0C0A000F" w:tentative="1">
+      <w:start w:val="1"/>
+      <w:numFmt w:val="decimal"/>
+      <w:lvlText w:val="%7."/>
+      <w:lvlJc w:val="left"/>
+      <w:pPr>
+        <w:ind w:left="5748" w:hanging="360"/>
+      </w:pPr>
+    </w:lvl>
+    <w:lvl w:ilvl="7" w:tplc="0C0A0019" w:tentative="1">
+      <w:start w:val="1"/>
+      <w:numFmt w:val="lowerLetter"/>
+      <w:lvlText w:val="%8."/>
+      <w:lvlJc w:val="left"/>
+      <w:pPr>
+        <w:ind w:left="6468" w:hanging="360"/>
+      </w:pPr>
+    </w:lvl>
+    <w:lvl w:ilvl="8" w:tplc="0C0A001B" w:tentative="1">
+      <w:start w:val="1"/>
+      <w:numFmt w:val="lowerRoman"/>
+      <w:lvlText w:val="%9."/>
+      <w:lvlJc w:val="right"/>
+      <w:pPr>
+        <w:ind w:left="7188" w:hanging="180"/>
+      </w:pPr>
+    </w:lvl>
+  </w:abstractNum>
+  <w:abstractNum w:abstractNumId="6" w15:restartNumberingAfterBreak="0">
     <w:nsid w:val="72AB61C2"/>
     <w:multiLevelType w:val="multilevel"/>
     <w:tmpl w:val="2C0A001F"/>
@@ -1143,7 +1597,7 @@
       </w:pPr>
     </w:lvl>
   </w:abstractNum>
-  <w:abstractNum w:abstractNumId="6" w15:restartNumberingAfterBreak="0">
+  <w:abstractNum w:abstractNumId="7" w15:restartNumberingAfterBreak="0">
     <w:nsid w:val="7B780693"/>
     <w:multiLevelType w:val="multilevel"/>
     <w:tmpl w:val="2C0A001F"/>
@@ -1242,13 +1696,16 @@
     <w:abstractNumId w:val="0"/>
   </w:num>
   <w:num w:numId="5">
-    <w:abstractNumId w:val="6"/>
+    <w:abstractNumId w:val="7"/>
   </w:num>
   <w:num w:numId="6">
-    <w:abstractNumId w:val="5"/>
+    <w:abstractNumId w:val="6"/>
   </w:num>
   <w:num w:numId="7">
     <w:abstractNumId w:val="1"/>
+  </w:num>
+  <w:num w:numId="8">
+    <w:abstractNumId w:val="5"/>
   </w:num>
 </w:numbering>
 </file>
@@ -1696,7 +2153,6 @@
     <w:next w:val="Normal"/>
     <w:link w:val="Heading3Char"/>
     <w:uiPriority w:val="9"/>
-    <w:semiHidden/>
     <w:unhideWhenUsed/>
     <w:qFormat/>
     <w:rsid w:val="00BE0450"/>
@@ -1852,7 +2308,6 @@
   <w:style w:type="character" w:default="1" w:styleId="DefaultParagraphFont">
     <w:name w:val="Default Paragraph Font"/>
     <w:uiPriority w:val="1"/>
-    <w:semiHidden/>
     <w:unhideWhenUsed/>
   </w:style>
   <w:style w:type="table" w:default="1" w:styleId="TableNormal">
@@ -1995,7 +2450,6 @@
     <w:basedOn w:val="DefaultParagraphFont"/>
     <w:link w:val="Heading3"/>
     <w:uiPriority w:val="9"/>
-    <w:semiHidden/>
     <w:rsid w:val="00BE0450"/>
     <w:rPr>
       <w:rFonts w:asciiTheme="majorHAnsi" w:eastAsiaTheme="majorEastAsia" w:hAnsiTheme="majorHAnsi" w:cstheme="majorBidi"/>

</xml_diff>